<commit_message>
Diagramme v1+ fini; Commence: site.
</commit_message>
<xml_diff>
--- a/Notes.docx
+++ b/Notes.docx
@@ -32,6 +32,34 @@
           <w:lang w:val="fr-FR"/>
         </w:rPr>
         <w:t>Diagramme de classe :  à corriger/ faire 2eme version</w:t>
+      </w:r>
+    </w:p>
+    <w:p>
+      <w:pPr>
+        <w:rPr>
+          <w:lang w:val="fr-FR"/>
+        </w:rPr>
+      </w:pPr>
+      <w:proofErr w:type="spellStart"/>
+      <w:r>
+        <w:rPr>
+          <w:lang w:val="fr-FR"/>
+        </w:rPr>
+        <w:t>Sitemap</w:t>
+      </w:r>
+      <w:proofErr w:type="spellEnd"/>
+    </w:p>
+    <w:p>
+      <w:pPr>
+        <w:rPr>
+          <w:lang w:val="fr-FR"/>
+        </w:rPr>
+      </w:pPr>
+      <w:r>
+        <w:rPr>
+          <w:lang w:val="fr-FR"/>
+        </w:rPr>
+        <w:t>Site…</w:t>
       </w:r>
       <w:bookmarkStart w:id="0" w:name="_GoBack"/>
       <w:bookmarkEnd w:id="0"/>

</xml_diff>